<commit_message>
completed the implementation portion of the report
</commit_message>
<xml_diff>
--- a/P3_450.docx
+++ b/P3_450.docx
@@ -1536,29 +1536,678 @@
       <w:r>
         <w:t>This method will release the semaphore of the Point class.</w:t>
       </w:r>
-      <w:bookmarkStart w:id="5" w:name="_GoBack"/>
+    </w:p>
+    <w:p>
+      <w:pPr>
+        <w:pStyle w:val="ListParagraph"/>
+        <w:numPr>
+          <w:ilvl w:val="1"/>
+          <w:numId w:val="18"/>
+        </w:numPr>
+      </w:pPr>
+      <w:proofErr w:type="spellStart"/>
+      <w:proofErr w:type="gramStart"/>
+      <w:r>
+        <w:t>noPermit</w:t>
+      </w:r>
+      <w:proofErr w:type="spellEnd"/>
+      <w:r>
+        <w:t>(</w:t>
+      </w:r>
+      <w:proofErr w:type="gramEnd"/>
+      <w:r>
+        <w:t>)</w:t>
+      </w:r>
+    </w:p>
+    <w:p>
+      <w:pPr>
+        <w:pStyle w:val="ListParagraph"/>
+        <w:numPr>
+          <w:ilvl w:val="2"/>
+          <w:numId w:val="18"/>
+        </w:numPr>
+      </w:pPr>
+      <w:r>
+        <w:t xml:space="preserve">this method is used to verify whether the semaphore in the Point class is </w:t>
+      </w:r>
+      <w:r>
+        <w:t xml:space="preserve">locked or not. If there are no permits, then the </w:t>
+      </w:r>
+      <w:proofErr w:type="spellStart"/>
+      <w:proofErr w:type="gramStart"/>
+      <w:r>
+        <w:t>noPermit</w:t>
+      </w:r>
+      <w:proofErr w:type="spellEnd"/>
+      <w:r>
+        <w:t>(</w:t>
+      </w:r>
+      <w:proofErr w:type="gramEnd"/>
+      <w:r>
+        <w:t>) method will return true, else return false.</w:t>
+      </w:r>
+    </w:p>
+    <w:p>
+      <w:pPr>
+        <w:pStyle w:val="ListParagraph"/>
+        <w:numPr>
+          <w:ilvl w:val="1"/>
+          <w:numId w:val="18"/>
+        </w:numPr>
+      </w:pPr>
+      <w:proofErr w:type="spellStart"/>
+      <w:proofErr w:type="gramStart"/>
+      <w:r>
+        <w:t>lockedBy</w:t>
+      </w:r>
+      <w:proofErr w:type="spellEnd"/>
+      <w:r>
+        <w:t>(</w:t>
+      </w:r>
+      <w:proofErr w:type="gramEnd"/>
+      <w:r>
+        <w:t>)</w:t>
+      </w:r>
+    </w:p>
+    <w:p>
+      <w:pPr>
+        <w:pStyle w:val="ListParagraph"/>
+        <w:numPr>
+          <w:ilvl w:val="2"/>
+          <w:numId w:val="18"/>
+        </w:numPr>
+      </w:pPr>
+      <w:r>
+        <w:t xml:space="preserve">this method returns the </w:t>
+      </w:r>
+      <w:proofErr w:type="spellStart"/>
+      <w:r>
+        <w:t>cid</w:t>
+      </w:r>
+      <w:proofErr w:type="spellEnd"/>
+      <w:r>
+        <w:t xml:space="preserve"> stored in the Point class</w:t>
+      </w:r>
+    </w:p>
+    <w:p>
+      <w:pPr>
+        <w:pStyle w:val="ListParagraph"/>
+        <w:numPr>
+          <w:ilvl w:val="1"/>
+          <w:numId w:val="18"/>
+        </w:numPr>
+      </w:pPr>
+      <w:proofErr w:type="spellStart"/>
+      <w:proofErr w:type="gramStart"/>
+      <w:r>
+        <w:t>numPermits</w:t>
+      </w:r>
+      <w:proofErr w:type="spellEnd"/>
+      <w:r>
+        <w:t>(</w:t>
+      </w:r>
+      <w:proofErr w:type="gramEnd"/>
+      <w:r>
+        <w:t>)</w:t>
+      </w:r>
+    </w:p>
+    <w:p>
+      <w:pPr>
+        <w:pStyle w:val="ListParagraph"/>
+        <w:numPr>
+          <w:ilvl w:val="2"/>
+          <w:numId w:val="18"/>
+        </w:numPr>
+      </w:pPr>
+      <w:r>
+        <w:t>this method returns the number of permits of the Semaphore class.</w:t>
+      </w:r>
+    </w:p>
+    <w:p/>
+    <w:p>
+      <w:pPr>
+        <w:pStyle w:val="Heading2"/>
+      </w:pPr>
+      <w:bookmarkStart w:id="5" w:name="_Toc510711950"/>
+      <w:r>
+        <w:t>Points.java</w:t>
+      </w:r>
       <w:bookmarkEnd w:id="5"/>
     </w:p>
-    <w:p/>
+    <w:p>
+      <w:pPr>
+        <w:pStyle w:val="ListParagraph"/>
+        <w:numPr>
+          <w:ilvl w:val="0"/>
+          <w:numId w:val="18"/>
+        </w:numPr>
+      </w:pPr>
+      <w:r>
+        <w:t>This class contains several ‘global’ static methods and data structures</w:t>
+      </w:r>
+    </w:p>
+    <w:p>
+      <w:pPr>
+        <w:pStyle w:val="ListParagraph"/>
+        <w:numPr>
+          <w:ilvl w:val="1"/>
+          <w:numId w:val="18"/>
+        </w:numPr>
+      </w:pPr>
+      <w:proofErr w:type="spellStart"/>
+      <w:r>
+        <w:t>ArrayList</w:t>
+      </w:r>
+      <w:proofErr w:type="spellEnd"/>
+      <w:r>
+        <w:t>&lt;</w:t>
+      </w:r>
+      <w:proofErr w:type="spellStart"/>
+      <w:r>
+        <w:t>ArrayList</w:t>
+      </w:r>
+      <w:proofErr w:type="spellEnd"/>
+      <w:r>
+        <w:t>&lt;Point&gt;&gt; points</w:t>
+      </w:r>
+      <w:r>
+        <w:t xml:space="preserve"> </w:t>
+      </w:r>
+    </w:p>
+    <w:p>
+      <w:pPr>
+        <w:pStyle w:val="ListParagraph"/>
+        <w:numPr>
+          <w:ilvl w:val="2"/>
+          <w:numId w:val="18"/>
+        </w:numPr>
+      </w:pPr>
+      <w:r>
+        <w:t xml:space="preserve">This 2d array contains </w:t>
+      </w:r>
+      <w:proofErr w:type="gramStart"/>
+      <w:r>
+        <w:t>all of</w:t>
+      </w:r>
+      <w:proofErr w:type="gramEnd"/>
+      <w:r>
+        <w:t xml:space="preserve"> the Point objects (semaphores) in </w:t>
+      </w:r>
+      <w:r>
+        <w:t>the arrangement of an intersection. Each Point object represents a point in the intersection (see image of intersection below for more details).</w:t>
+      </w:r>
+    </w:p>
+    <w:p>
+      <w:pPr>
+        <w:pStyle w:val="ListParagraph"/>
+        <w:numPr>
+          <w:ilvl w:val="1"/>
+          <w:numId w:val="18"/>
+        </w:numPr>
+      </w:pPr>
+      <w:r>
+        <w:t xml:space="preserve">Point </w:t>
+      </w:r>
+      <w:proofErr w:type="spellStart"/>
+      <w:r>
+        <w:t>isNext</w:t>
+      </w:r>
+      <w:proofErr w:type="spellEnd"/>
+      <w:r>
+        <w:tab/>
+      </w:r>
+    </w:p>
+    <w:p>
+      <w:pPr>
+        <w:pStyle w:val="ListParagraph"/>
+        <w:numPr>
+          <w:ilvl w:val="2"/>
+          <w:numId w:val="18"/>
+        </w:numPr>
+      </w:pPr>
+      <w:r>
+        <w:lastRenderedPageBreak/>
+        <w:t xml:space="preserve">This Point object </w:t>
+      </w:r>
+      <w:r>
+        <w:t xml:space="preserve">(semaphore) allows a Car to claim the next spot, or right-of-way. </w:t>
+      </w:r>
+      <w:r>
+        <w:t>This ensures a first come first serve pattern just like a real intersection (as described in the assignment).</w:t>
+      </w:r>
+    </w:p>
+    <w:p>
+      <w:pPr>
+        <w:pStyle w:val="ListParagraph"/>
+        <w:numPr>
+          <w:ilvl w:val="1"/>
+          <w:numId w:val="18"/>
+        </w:numPr>
+      </w:pPr>
+      <w:proofErr w:type="spellStart"/>
+      <w:r>
+        <w:t>startTime</w:t>
+      </w:r>
+      <w:proofErr w:type="spellEnd"/>
+    </w:p>
+    <w:p>
+      <w:pPr>
+        <w:pStyle w:val="ListParagraph"/>
+        <w:numPr>
+          <w:ilvl w:val="2"/>
+          <w:numId w:val="18"/>
+        </w:numPr>
+      </w:pPr>
+      <w:proofErr w:type="spellStart"/>
+      <w:r>
+        <w:t>startTime</w:t>
+      </w:r>
+      <w:proofErr w:type="spellEnd"/>
+      <w:r>
+        <w:t xml:space="preserve"> is a </w:t>
+      </w:r>
+      <w:proofErr w:type="spellStart"/>
+      <w:r>
+        <w:t>LocalTime</w:t>
+      </w:r>
+      <w:proofErr w:type="spellEnd"/>
+      <w:r>
+        <w:t xml:space="preserve"> variable used to calculate the times of arrival, cross, and exit in the output seen below.</w:t>
+      </w:r>
+    </w:p>
+    <w:p>
+      <w:pPr>
+        <w:pStyle w:val="ListParagraph"/>
+        <w:numPr>
+          <w:ilvl w:val="1"/>
+          <w:numId w:val="18"/>
+        </w:numPr>
+      </w:pPr>
+      <w:proofErr w:type="spellStart"/>
+      <w:proofErr w:type="gramStart"/>
+      <w:r>
+        <w:t>createPoints</w:t>
+      </w:r>
+      <w:proofErr w:type="spellEnd"/>
+      <w:r>
+        <w:t>(</w:t>
+      </w:r>
+      <w:proofErr w:type="gramEnd"/>
+      <w:r>
+        <w:t>)</w:t>
+      </w:r>
+    </w:p>
+    <w:p>
+      <w:pPr>
+        <w:pStyle w:val="ListParagraph"/>
+        <w:numPr>
+          <w:ilvl w:val="2"/>
+          <w:numId w:val="18"/>
+        </w:numPr>
+      </w:pPr>
+      <w:r>
+        <w:t xml:space="preserve">This method is used to populate the </w:t>
+      </w:r>
+      <w:proofErr w:type="spellStart"/>
+      <w:r>
+        <w:t>ArrayList</w:t>
+      </w:r>
+      <w:proofErr w:type="spellEnd"/>
+      <w:r>
+        <w:t>&lt;</w:t>
+      </w:r>
+      <w:proofErr w:type="spellStart"/>
+      <w:r>
+        <w:t>ArrayList</w:t>
+      </w:r>
+      <w:proofErr w:type="spellEnd"/>
+      <w:r>
+        <w:t>&lt;Point&gt;&gt; points</w:t>
+      </w:r>
+      <w:r>
+        <w:t xml:space="preserve"> array (intersection) with points.</w:t>
+      </w:r>
+    </w:p>
     <w:p>
       <w:pPr>
         <w:pStyle w:val="Heading2"/>
       </w:pPr>
-      <w:bookmarkStart w:id="6" w:name="_Toc510711950"/>
-      <w:r>
-        <w:t>Points.java</w:t>
+      <w:bookmarkStart w:id="6" w:name="_Toc510711951"/>
+      <w:r>
+        <w:t>Directions.java</w:t>
       </w:r>
       <w:bookmarkEnd w:id="6"/>
     </w:p>
-    <w:p/>
-    <w:p>
-      <w:pPr>
-        <w:pStyle w:val="Heading2"/>
-      </w:pPr>
-      <w:bookmarkStart w:id="7" w:name="_Toc510711951"/>
-      <w:r>
-        <w:t>Directions.java</w:t>
-      </w:r>
+    <w:p>
+      <w:pPr>
+        <w:pStyle w:val="ListParagraph"/>
+        <w:numPr>
+          <w:ilvl w:val="0"/>
+          <w:numId w:val="18"/>
+        </w:numPr>
+      </w:pPr>
+      <w:r>
+        <w:t>The Directions class essentially represents the turn that will take place</w:t>
+      </w:r>
+    </w:p>
+    <w:p>
+      <w:pPr>
+        <w:pStyle w:val="ListParagraph"/>
+        <w:numPr>
+          <w:ilvl w:val="1"/>
+          <w:numId w:val="18"/>
+        </w:numPr>
+      </w:pPr>
+      <w:proofErr w:type="spellStart"/>
+      <w:r>
+        <w:t>Dir_original</w:t>
+      </w:r>
+      <w:proofErr w:type="spellEnd"/>
+    </w:p>
+    <w:p>
+      <w:pPr>
+        <w:pStyle w:val="ListParagraph"/>
+        <w:numPr>
+          <w:ilvl w:val="2"/>
+          <w:numId w:val="18"/>
+        </w:numPr>
+      </w:pPr>
+      <w:r>
+        <w:t>This char represents the original direction a car was heading</w:t>
+      </w:r>
+    </w:p>
+    <w:p>
+      <w:pPr>
+        <w:pStyle w:val="ListParagraph"/>
+        <w:numPr>
+          <w:ilvl w:val="1"/>
+          <w:numId w:val="18"/>
+        </w:numPr>
+      </w:pPr>
+      <w:proofErr w:type="spellStart"/>
+      <w:r>
+        <w:t>Dir_target</w:t>
+      </w:r>
+      <w:proofErr w:type="spellEnd"/>
+    </w:p>
+    <w:p>
+      <w:pPr>
+        <w:pStyle w:val="ListParagraph"/>
+        <w:numPr>
+          <w:ilvl w:val="2"/>
+          <w:numId w:val="18"/>
+        </w:numPr>
+      </w:pPr>
+      <w:r>
+        <w:t>This char represents the direction the car wants to head.</w:t>
+      </w:r>
+    </w:p>
+    <w:p>
+      <w:pPr>
+        <w:pStyle w:val="ListParagraph"/>
+        <w:numPr>
+          <w:ilvl w:val="1"/>
+          <w:numId w:val="18"/>
+        </w:numPr>
+      </w:pPr>
+      <w:proofErr w:type="spellStart"/>
+      <w:proofErr w:type="gramStart"/>
+      <w:r>
+        <w:t>turnType</w:t>
+      </w:r>
+      <w:proofErr w:type="spellEnd"/>
+      <w:r>
+        <w:t>(</w:t>
+      </w:r>
+      <w:proofErr w:type="gramEnd"/>
+      <w:r>
+        <w:t>)</w:t>
+      </w:r>
+    </w:p>
+    <w:p>
+      <w:pPr>
+        <w:pStyle w:val="ListParagraph"/>
+        <w:numPr>
+          <w:ilvl w:val="2"/>
+          <w:numId w:val="18"/>
+        </w:numPr>
+      </w:pPr>
+      <w:r>
+        <w:t xml:space="preserve">this method returns a 1,2, or 3 depending on the turn type (Right Left or Straight). This is later used to sleep </w:t>
+      </w:r>
+      <w:r>
+        <w:t xml:space="preserve">the thread for the appropriate time during the </w:t>
+      </w:r>
+      <w:proofErr w:type="spellStart"/>
+      <w:proofErr w:type="gramStart"/>
+      <w:r>
+        <w:t>CrossInterseciont</w:t>
+      </w:r>
+      <w:proofErr w:type="spellEnd"/>
+      <w:r>
+        <w:t>(</w:t>
+      </w:r>
+      <w:proofErr w:type="gramEnd"/>
+      <w:r>
+        <w:t>) method of Car.java.</w:t>
+      </w:r>
+    </w:p>
+    <w:p>
+      <w:pPr>
+        <w:pStyle w:val="ListParagraph"/>
+        <w:numPr>
+          <w:ilvl w:val="1"/>
+          <w:numId w:val="18"/>
+        </w:numPr>
+      </w:pPr>
+      <w:proofErr w:type="spellStart"/>
+      <w:proofErr w:type="gramStart"/>
+      <w:r>
+        <w:t>pointsNeeded</w:t>
+      </w:r>
+      <w:proofErr w:type="spellEnd"/>
+      <w:r>
+        <w:t>(</w:t>
+      </w:r>
+      <w:proofErr w:type="gramEnd"/>
+      <w:r>
+        <w:t>)</w:t>
+      </w:r>
+    </w:p>
+    <w:p>
+      <w:pPr>
+        <w:pStyle w:val="ListParagraph"/>
+        <w:numPr>
+          <w:ilvl w:val="2"/>
+          <w:numId w:val="18"/>
+        </w:numPr>
+      </w:pPr>
+      <w:r>
+        <w:t xml:space="preserve">this method returns an array of Point objects (Semaphore), based on the turn that is needed to be performed. For example, if a Car is started heading north and wants to continue heading north, they will need to acquire the following Points/semaphores: </w:t>
+      </w:r>
+      <w:r>
+        <w:t xml:space="preserve">0-0, 1-0, 2-0, 2-3, and 4-2. The method looks at the Direction’s </w:t>
+      </w:r>
+      <w:proofErr w:type="spellStart"/>
+      <w:r>
+        <w:t>dir_target</w:t>
+      </w:r>
+      <w:proofErr w:type="spellEnd"/>
+      <w:r>
+        <w:t xml:space="preserve"> and </w:t>
+      </w:r>
+      <w:proofErr w:type="spellStart"/>
+      <w:r>
+        <w:t>dir_original</w:t>
+      </w:r>
+      <w:proofErr w:type="spellEnd"/>
+      <w:r>
+        <w:t xml:space="preserve"> to figure this out.</w:t>
+      </w:r>
+    </w:p>
+    <w:p>
+      <w:pPr>
+        <w:pStyle w:val="ListParagraph"/>
+        <w:numPr>
+          <w:ilvl w:val="1"/>
+          <w:numId w:val="18"/>
+        </w:numPr>
+      </w:pPr>
+      <w:proofErr w:type="spellStart"/>
+      <w:r>
+        <w:t>getDir_</w:t>
+      </w:r>
+      <w:proofErr w:type="gramStart"/>
+      <w:r>
+        <w:t>original</w:t>
+      </w:r>
+      <w:proofErr w:type="spellEnd"/>
+      <w:r>
+        <w:t>(</w:t>
+      </w:r>
+      <w:proofErr w:type="gramEnd"/>
+      <w:r>
+        <w:t>)</w:t>
+      </w:r>
+    </w:p>
+    <w:p>
+      <w:pPr>
+        <w:pStyle w:val="ListParagraph"/>
+        <w:numPr>
+          <w:ilvl w:val="2"/>
+          <w:numId w:val="18"/>
+        </w:numPr>
+      </w:pPr>
+      <w:r>
+        <w:t xml:space="preserve">returns </w:t>
+      </w:r>
+      <w:proofErr w:type="spellStart"/>
+      <w:r>
+        <w:t>dir_original</w:t>
+      </w:r>
+      <w:proofErr w:type="spellEnd"/>
+    </w:p>
+    <w:p>
+      <w:pPr>
+        <w:pStyle w:val="ListParagraph"/>
+        <w:numPr>
+          <w:ilvl w:val="1"/>
+          <w:numId w:val="18"/>
+        </w:numPr>
+      </w:pPr>
+      <w:proofErr w:type="spellStart"/>
+      <w:r>
+        <w:t>setDir_</w:t>
+      </w:r>
+      <w:proofErr w:type="gramStart"/>
+      <w:r>
+        <w:t>original</w:t>
+      </w:r>
+      <w:proofErr w:type="spellEnd"/>
+      <w:r>
+        <w:t>(</w:t>
+      </w:r>
+      <w:proofErr w:type="gramEnd"/>
+      <w:r>
+        <w:t>)</w:t>
+      </w:r>
+    </w:p>
+    <w:p>
+      <w:pPr>
+        <w:pStyle w:val="ListParagraph"/>
+        <w:numPr>
+          <w:ilvl w:val="2"/>
+          <w:numId w:val="18"/>
+        </w:numPr>
+      </w:pPr>
+      <w:r>
+        <w:t xml:space="preserve">sets </w:t>
+      </w:r>
+      <w:proofErr w:type="spellStart"/>
+      <w:r>
+        <w:t>dir_original</w:t>
+      </w:r>
+      <w:proofErr w:type="spellEnd"/>
+    </w:p>
+    <w:p>
+      <w:pPr>
+        <w:pStyle w:val="ListParagraph"/>
+        <w:numPr>
+          <w:ilvl w:val="1"/>
+          <w:numId w:val="18"/>
+        </w:numPr>
+      </w:pPr>
+      <w:proofErr w:type="spellStart"/>
+      <w:r>
+        <w:t>getDir_</w:t>
+      </w:r>
+      <w:proofErr w:type="gramStart"/>
+      <w:r>
+        <w:t>target</w:t>
+      </w:r>
+      <w:proofErr w:type="spellEnd"/>
+      <w:r>
+        <w:t>(</w:t>
+      </w:r>
+      <w:proofErr w:type="gramEnd"/>
+      <w:r>
+        <w:t>)</w:t>
+      </w:r>
+    </w:p>
+    <w:p>
+      <w:pPr>
+        <w:pStyle w:val="ListParagraph"/>
+        <w:numPr>
+          <w:ilvl w:val="2"/>
+          <w:numId w:val="18"/>
+        </w:numPr>
+      </w:pPr>
+      <w:r>
+        <w:t xml:space="preserve">returns </w:t>
+      </w:r>
+      <w:proofErr w:type="spellStart"/>
+      <w:r>
+        <w:t>dir_target</w:t>
+      </w:r>
+      <w:proofErr w:type="spellEnd"/>
+    </w:p>
+    <w:p>
+      <w:pPr>
+        <w:pStyle w:val="ListParagraph"/>
+        <w:numPr>
+          <w:ilvl w:val="1"/>
+          <w:numId w:val="18"/>
+        </w:numPr>
+      </w:pPr>
+      <w:proofErr w:type="spellStart"/>
+      <w:r>
+        <w:t>setDir_</w:t>
+      </w:r>
+      <w:proofErr w:type="gramStart"/>
+      <w:r>
+        <w:t>target</w:t>
+      </w:r>
+      <w:proofErr w:type="spellEnd"/>
+      <w:r>
+        <w:t>(</w:t>
+      </w:r>
+      <w:proofErr w:type="gramEnd"/>
+      <w:r>
+        <w:t>)</w:t>
+      </w:r>
+    </w:p>
+    <w:p>
+      <w:pPr>
+        <w:pStyle w:val="ListParagraph"/>
+        <w:numPr>
+          <w:ilvl w:val="2"/>
+          <w:numId w:val="18"/>
+        </w:numPr>
+      </w:pPr>
+      <w:r>
+        <w:t>sets dir_target</w:t>
+      </w:r>
+      <w:bookmarkStart w:id="7" w:name="_GoBack"/>
       <w:bookmarkEnd w:id="7"/>
     </w:p>
     <w:p/>
@@ -3612,7 +4261,7 @@
   <w:abstractNum w:abstractNumId="17" w15:restartNumberingAfterBreak="0">
     <w:nsid w:val="7B14050E"/>
     <w:multiLevelType w:val="hybridMultilevel"/>
-    <w:tmpl w:val="D7766894"/>
+    <w:tmpl w:val="737235F6"/>
     <w:lvl w:ilvl="0" w:tplc="04090001">
       <w:start w:val="1"/>
       <w:numFmt w:val="bullet"/>
@@ -4877,7 +5526,7 @@
 </file>
 
 <file path=customXml/itemProps1.xml><?xml version="1.0" encoding="utf-8"?>
-<ds:datastoreItem xmlns:ds="http://schemas.openxmlformats.org/officeDocument/2006/customXml" ds:itemID="{CFD97295-B6CE-4261-A76C-E86635148E8E}">
+<ds:datastoreItem xmlns:ds="http://schemas.openxmlformats.org/officeDocument/2006/customXml" ds:itemID="{1053A3DD-8529-4EBC-B622-944390EFBD06}">
   <ds:schemaRefs>
     <ds:schemaRef ds:uri="http://schemas.openxmlformats.org/officeDocument/2006/bibliography"/>
   </ds:schemaRefs>

</xml_diff>